<commit_message>
A new file added
</commit_message>
<xml_diff>
--- a/Резюме.docx
+++ b/Резюме.docx
@@ -692,10 +692,10 @@
         <w:tblLook w:val="04A0" w:firstRow="1" w:lastRow="0" w:firstColumn="1" w:lastColumn="0" w:noHBand="0" w:noVBand="1"/>
       </w:tblPr>
       <w:tblGrid>
-        <w:gridCol w:w="279"/>
-        <w:gridCol w:w="4541"/>
-        <w:gridCol w:w="403"/>
-        <w:gridCol w:w="5125"/>
+        <w:gridCol w:w="269"/>
+        <w:gridCol w:w="4095"/>
+        <w:gridCol w:w="373"/>
+        <w:gridCol w:w="5611"/>
       </w:tblGrid>
       <w:tr>
         <w:tc>
@@ -1936,123 +1936,90 @@
             <w:vAlign w:val="center"/>
           </w:tcPr>
           <w:p>
-            <w:pPr>
-              <w:tabs>
-                <w:tab w:val="right" w:pos="10205"/>
-              </w:tabs>
-              <w:rPr>
-                <w:rFonts w:ascii="Times New Roman" w:hAnsi="Times New Roman" w:cs="Times New Roman"/>
-                <w:sz w:val="20"/>
-                <w:szCs w:val="20"/>
-              </w:rPr>
-            </w:pPr>
             <w:hyperlink r:id="rId6" w:history="1">
               <w:r>
                 <w:rPr>
                   <w:rStyle w:val="a3"/>
-                  <w:rFonts w:ascii="Times New Roman" w:hAnsi="Times New Roman" w:cs="Times New Roman"/>
-                  <w:sz w:val="20"/>
-                  <w:szCs w:val="20"/>
                 </w:rPr>
                 <w:t>https://docs.google.com/document/d/17ViEh412j5TqGwxm</w:t>
               </w:r>
+              <w:r>
+                <w:rPr>
+                  <w:rStyle w:val="a3"/>
+                </w:rPr>
+                <w:br/>
+                <w:t>OmkpyaNwOyG0WzzP/</w:t>
+              </w:r>
+              <w:proofErr w:type="spellStart"/>
+              <w:r>
+                <w:rPr>
+                  <w:rStyle w:val="a3"/>
+                </w:rPr>
+                <w:t>edit?usp</w:t>
+              </w:r>
+              <w:proofErr w:type="spellEnd"/>
+              <w:r>
+                <w:rPr>
+                  <w:rStyle w:val="a3"/>
+                </w:rPr>
+                <w:t>=</w:t>
+              </w:r>
+              <w:proofErr w:type="spellStart"/>
+              <w:r>
+                <w:rPr>
+                  <w:rStyle w:val="a3"/>
+                </w:rPr>
+                <w:t>sharing&amp;ouid</w:t>
+              </w:r>
+              <w:proofErr w:type="spellEnd"/>
+              <w:r>
+                <w:rPr>
+                  <w:rStyle w:val="a3"/>
+                </w:rPr>
+                <w:t>=</w:t>
+              </w:r>
+              <w:r>
+                <w:rPr>
+                  <w:rStyle w:val="a3"/>
+                </w:rPr>
+                <w:br/>
+                <w:t>104404806248184447682&amp;rtpof=</w:t>
+              </w:r>
+              <w:proofErr w:type="spellStart"/>
+              <w:r>
+                <w:rPr>
+                  <w:rStyle w:val="a3"/>
+                </w:rPr>
+                <w:t>true&amp;sd</w:t>
+              </w:r>
+              <w:proofErr w:type="spellEnd"/>
+              <w:r>
+                <w:rPr>
+                  <w:rStyle w:val="a3"/>
+                </w:rPr>
+                <w:t>=</w:t>
+              </w:r>
+              <w:proofErr w:type="spellStart"/>
+              <w:r>
+                <w:rPr>
+                  <w:rStyle w:val="a3"/>
+                </w:rPr>
+                <w:t>true</w:t>
+              </w:r>
+              <w:proofErr w:type="spellEnd"/>
             </w:hyperlink>
-            <w:r>
-              <w:rPr>
-                <w:rFonts w:ascii="Times New Roman" w:hAnsi="Times New Roman" w:cs="Times New Roman"/>
-                <w:sz w:val="20"/>
-                <w:szCs w:val="20"/>
-              </w:rPr>
-              <w:br/>
-            </w:r>
-            <w:r>
-              <w:rPr>
-                <w:rFonts w:ascii="Times New Roman" w:hAnsi="Times New Roman" w:cs="Times New Roman"/>
-                <w:sz w:val="20"/>
-                <w:szCs w:val="20"/>
-              </w:rPr>
-              <w:t>OmkpyaNwOyG0WzzP/</w:t>
-            </w:r>
-            <w:proofErr w:type="spellStart"/>
-            <w:r>
-              <w:rPr>
-                <w:rFonts w:ascii="Times New Roman" w:hAnsi="Times New Roman" w:cs="Times New Roman"/>
-                <w:sz w:val="20"/>
-                <w:szCs w:val="20"/>
-              </w:rPr>
-              <w:t>edit?usp</w:t>
-            </w:r>
-            <w:proofErr w:type="spellEnd"/>
-            <w:r>
-              <w:rPr>
-                <w:rFonts w:ascii="Times New Roman" w:hAnsi="Times New Roman" w:cs="Times New Roman"/>
-                <w:sz w:val="20"/>
-                <w:szCs w:val="20"/>
-              </w:rPr>
-              <w:t>=</w:t>
-            </w:r>
-            <w:proofErr w:type="spellStart"/>
-            <w:r>
-              <w:rPr>
-                <w:rFonts w:ascii="Times New Roman" w:hAnsi="Times New Roman" w:cs="Times New Roman"/>
-                <w:sz w:val="20"/>
-                <w:szCs w:val="20"/>
-              </w:rPr>
-              <w:t>sharing&amp;ouid</w:t>
-            </w:r>
-            <w:proofErr w:type="spellEnd"/>
-            <w:r>
-              <w:rPr>
-                <w:rFonts w:ascii="Times New Roman" w:hAnsi="Times New Roman" w:cs="Times New Roman"/>
-                <w:sz w:val="20"/>
-                <w:szCs w:val="20"/>
-              </w:rPr>
-              <w:t>=</w:t>
-            </w:r>
-            <w:r>
-              <w:rPr>
-                <w:rFonts w:ascii="Times New Roman" w:hAnsi="Times New Roman" w:cs="Times New Roman"/>
-                <w:sz w:val="20"/>
-                <w:szCs w:val="20"/>
-              </w:rPr>
-              <w:br/>
-            </w:r>
-            <w:r>
-              <w:rPr>
-                <w:rFonts w:ascii="Times New Roman" w:hAnsi="Times New Roman" w:cs="Times New Roman"/>
-                <w:sz w:val="20"/>
-                <w:szCs w:val="20"/>
-              </w:rPr>
-              <w:t>104404806248184447682&amp;rtpof=</w:t>
-            </w:r>
-            <w:proofErr w:type="spellStart"/>
-            <w:r>
-              <w:rPr>
-                <w:rFonts w:ascii="Times New Roman" w:hAnsi="Times New Roman" w:cs="Times New Roman"/>
-                <w:sz w:val="20"/>
-                <w:szCs w:val="20"/>
-              </w:rPr>
-              <w:t>true&amp;sd</w:t>
-            </w:r>
-            <w:proofErr w:type="spellEnd"/>
-            <w:r>
-              <w:rPr>
-                <w:rFonts w:ascii="Times New Roman" w:hAnsi="Times New Roman" w:cs="Times New Roman"/>
-                <w:sz w:val="20"/>
-                <w:szCs w:val="20"/>
-              </w:rPr>
-              <w:t>=</w:t>
-            </w:r>
-            <w:proofErr w:type="spellStart"/>
-            <w:r>
-              <w:rPr>
-                <w:rFonts w:ascii="Times New Roman" w:hAnsi="Times New Roman" w:cs="Times New Roman"/>
-                <w:sz w:val="20"/>
-                <w:szCs w:val="20"/>
-              </w:rPr>
-              <w:t>true</w:t>
-            </w:r>
-            <w:proofErr w:type="spellEnd"/>
+          </w:p>
+          <w:p>
+            <w:pPr>
+              <w:tabs>
+                <w:tab w:val="right" w:pos="10205"/>
+              </w:tabs>
+              <w:rPr>
+                <w:rFonts w:ascii="Times New Roman" w:hAnsi="Times New Roman" w:cs="Times New Roman"/>
+                <w:sz w:val="20"/>
+                <w:szCs w:val="20"/>
+              </w:rPr>
+            </w:pPr>
           </w:p>
         </w:tc>
       </w:tr>

</xml_diff>